<commit_message>
New version of documentation.
</commit_message>
<xml_diff>
--- a/doc/ZPR_dokumentacja_koncowa.docx
+++ b/doc/ZPR_dokumentacja_koncowa.docx
@@ -5,6 +5,7 @@
     <w:p>
       <w:pPr>
         <w:jc w:val="center"/>
+        <w:outlineLvl w:val="0"/>
         <w:rPr>
           <w:b/>
           <w:sz w:val="72"/>
@@ -59,6 +60,7 @@
     <w:p>
       <w:pPr>
         <w:spacing w:after="0" w:line="240" w:lineRule="auto"/>
+        <w:jc w:val="center"/>
         <w:rPr>
           <w:sz w:val="40"/>
           <w:szCs w:val="40"/>
@@ -75,6 +77,8 @@
     <w:p>
       <w:pPr>
         <w:spacing w:after="0" w:line="240" w:lineRule="auto"/>
+        <w:jc w:val="center"/>
+        <w:outlineLvl w:val="0"/>
         <w:rPr>
           <w:sz w:val="40"/>
           <w:szCs w:val="40"/>
@@ -91,6 +95,8 @@
     <w:p>
       <w:pPr>
         <w:spacing w:after="0" w:line="240" w:lineRule="auto"/>
+        <w:jc w:val="center"/>
+        <w:outlineLvl w:val="0"/>
         <w:rPr>
           <w:sz w:val="40"/>
           <w:szCs w:val="40"/>
@@ -107,6 +113,8 @@
     <w:p>
       <w:pPr>
         <w:spacing w:after="0" w:line="240" w:lineRule="auto"/>
+        <w:jc w:val="center"/>
+        <w:outlineLvl w:val="0"/>
         <w:rPr>
           <w:sz w:val="40"/>
           <w:szCs w:val="40"/>
@@ -137,6 +145,7 @@
           <w:ilvl w:val="0"/>
           <w:numId w:val="2"/>
         </w:numPr>
+        <w:jc w:val="both"/>
         <w:rPr>
           <w:b/>
           <w:sz w:val="32"/>
@@ -167,6 +176,7 @@
           <w:ilvl w:val="0"/>
           <w:numId w:val="6"/>
         </w:numPr>
+        <w:jc w:val="both"/>
         <w:rPr>
           <w:b/>
           <w:sz w:val="28"/>
@@ -186,6 +196,7 @@
       <w:pPr>
         <w:pStyle w:val="Akapitzlist"/>
         <w:ind w:left="360" w:firstLine="207"/>
+        <w:jc w:val="both"/>
         <w:rPr>
           <w:sz w:val="28"/>
           <w:szCs w:val="28"/>
@@ -206,6 +217,7 @@
           <w:ilvl w:val="0"/>
           <w:numId w:val="7"/>
         </w:numPr>
+        <w:jc w:val="both"/>
         <w:rPr>
           <w:sz w:val="24"/>
           <w:szCs w:val="24"/>
@@ -226,6 +238,7 @@
           <w:ilvl w:val="0"/>
           <w:numId w:val="7"/>
         </w:numPr>
+        <w:jc w:val="both"/>
         <w:rPr>
           <w:sz w:val="24"/>
           <w:szCs w:val="24"/>
@@ -246,6 +259,7 @@
           <w:ilvl w:val="0"/>
           <w:numId w:val="7"/>
         </w:numPr>
+        <w:jc w:val="both"/>
         <w:rPr>
           <w:sz w:val="24"/>
           <w:szCs w:val="24"/>
@@ -266,6 +280,7 @@
           <w:ilvl w:val="0"/>
           <w:numId w:val="7"/>
         </w:numPr>
+        <w:jc w:val="both"/>
         <w:rPr>
           <w:sz w:val="24"/>
           <w:szCs w:val="24"/>
@@ -281,24 +296,51 @@
     </w:p>
     <w:p>
       <w:pPr>
-        <w:pStyle w:val="Akapitzlist"/>
-        <w:numPr>
-          <w:ilvl w:val="0"/>
-          <w:numId w:val="6"/>
-        </w:numPr>
-        <w:rPr>
-          <w:b/>
-          <w:sz w:val="28"/>
-          <w:szCs w:val="28"/>
-        </w:rPr>
-      </w:pPr>
-      <w:r>
-        <w:rPr>
-          <w:b/>
-          <w:sz w:val="28"/>
-          <w:szCs w:val="28"/>
-        </w:rPr>
-        <w:t>.   Niezrealizowana funkcjonalność:</w:t>
+        <w:ind w:left="567"/>
+        <w:jc w:val="both"/>
+        <w:rPr>
+          <w:sz w:val="24"/>
+          <w:szCs w:val="24"/>
+        </w:rPr>
+      </w:pPr>
+      <w:r>
+        <w:rPr>
+          <w:sz w:val="24"/>
+          <w:szCs w:val="24"/>
+        </w:rPr>
+        <w:t xml:space="preserve">Za namową prowadzącego nastąpiły drobne zmiany w stosunku do dokumentacji wstępnej. Było to spowodowane zmianą algorytmu obliczającego wyniku – rezygnacja z biblioteki </w:t>
+      </w:r>
+      <w:proofErr w:type="spellStart"/>
+      <w:r>
+        <w:rPr>
+          <w:sz w:val="24"/>
+          <w:szCs w:val="24"/>
+        </w:rPr>
+        <w:t>faif</w:t>
+      </w:r>
+      <w:proofErr w:type="spellEnd"/>
+      <w:r>
+        <w:rPr>
+          <w:sz w:val="24"/>
+          <w:szCs w:val="24"/>
+        </w:rPr>
+        <w:t xml:space="preserve"> na rzecz </w:t>
+      </w:r>
+      <w:proofErr w:type="spellStart"/>
+      <w:r>
+        <w:rPr>
+          <w:sz w:val="24"/>
+          <w:szCs w:val="24"/>
+        </w:rPr>
+        <w:t>Boost.Graph</w:t>
+      </w:r>
+      <w:proofErr w:type="spellEnd"/>
+      <w:r>
+        <w:rPr>
+          <w:sz w:val="24"/>
+          <w:szCs w:val="24"/>
+        </w:rPr>
+        <w:t xml:space="preserve">. Różnice te dotyczyły: </w:t>
       </w:r>
     </w:p>
     <w:p>
@@ -308,17 +350,32 @@
           <w:ilvl w:val="0"/>
           <w:numId w:val="8"/>
         </w:numPr>
-        <w:rPr>
-          <w:sz w:val="24"/>
-          <w:szCs w:val="24"/>
-        </w:rPr>
-      </w:pPr>
-      <w:r>
-        <w:rPr>
-          <w:sz w:val="24"/>
-          <w:szCs w:val="24"/>
-        </w:rPr>
-        <w:t>Możliwość wyboru parametru określającego ilość wykonanych obliczeń w celu wybrania pożądanej dokładności</w:t>
+        <w:jc w:val="both"/>
+        <w:rPr>
+          <w:sz w:val="24"/>
+          <w:szCs w:val="24"/>
+        </w:rPr>
+      </w:pPr>
+      <w:r>
+        <w:rPr>
+          <w:sz w:val="24"/>
+          <w:szCs w:val="24"/>
+        </w:rPr>
+        <w:t>Możliwoś</w:t>
+      </w:r>
+      <w:r>
+        <w:rPr>
+          <w:sz w:val="24"/>
+          <w:szCs w:val="24"/>
+        </w:rPr>
+        <w:t>ci</w:t>
+      </w:r>
+      <w:r>
+        <w:rPr>
+          <w:sz w:val="24"/>
+          <w:szCs w:val="24"/>
+        </w:rPr>
+        <w:t xml:space="preserve"> wyboru parametru określającego ilość wykonanych obliczeń w celu wybrania pożądanej dokładności</w:t>
       </w:r>
     </w:p>
     <w:p>
@@ -328,17 +385,25 @@
           <w:ilvl w:val="0"/>
           <w:numId w:val="8"/>
         </w:numPr>
-        <w:rPr>
-          <w:sz w:val="24"/>
-          <w:szCs w:val="24"/>
-        </w:rPr>
-      </w:pPr>
-      <w:r>
-        <w:rPr>
-          <w:sz w:val="24"/>
-          <w:szCs w:val="24"/>
-        </w:rPr>
-        <w:t>Udostępnienie użytkownikowi możliwości obserwacji postępu obliczeń</w:t>
+        <w:jc w:val="both"/>
+        <w:rPr>
+          <w:sz w:val="24"/>
+          <w:szCs w:val="24"/>
+        </w:rPr>
+      </w:pPr>
+      <w:r>
+        <w:rPr>
+          <w:sz w:val="24"/>
+          <w:szCs w:val="24"/>
+        </w:rPr>
+        <w:t>Udostępnienia</w:t>
+      </w:r>
+      <w:r>
+        <w:rPr>
+          <w:sz w:val="24"/>
+          <w:szCs w:val="24"/>
+        </w:rPr>
+        <w:t xml:space="preserve"> użytkownikowi możliwości obserwacji postępu obliczeń</w:t>
       </w:r>
     </w:p>
     <w:p>
@@ -348,105 +413,32 @@
           <w:ilvl w:val="0"/>
           <w:numId w:val="8"/>
         </w:numPr>
-        <w:rPr>
-          <w:sz w:val="24"/>
-          <w:szCs w:val="24"/>
-        </w:rPr>
-      </w:pPr>
-      <w:r>
-        <w:rPr>
-          <w:sz w:val="24"/>
-          <w:szCs w:val="24"/>
-        </w:rPr>
-        <w:t>Anulowanie trwającego zadania</w:t>
-      </w:r>
-    </w:p>
-    <w:p>
-      <w:pPr>
-        <w:ind w:left="567"/>
-        <w:rPr>
-          <w:sz w:val="24"/>
-          <w:szCs w:val="24"/>
-        </w:rPr>
-      </w:pPr>
-      <w:r>
-        <w:rPr>
-          <w:sz w:val="24"/>
-          <w:szCs w:val="24"/>
-        </w:rPr>
-        <w:t xml:space="preserve">Rezygnacja z </w:t>
-      </w:r>
-      <w:r>
-        <w:rPr>
-          <w:sz w:val="24"/>
-          <w:szCs w:val="24"/>
-        </w:rPr>
-        <w:t>tych</w:t>
-      </w:r>
-      <w:r>
-        <w:rPr>
-          <w:sz w:val="24"/>
-          <w:szCs w:val="24"/>
-        </w:rPr>
-        <w:t xml:space="preserve"> funkcjonalności była spowodowana zmianą spos</w:t>
-      </w:r>
-      <w:r>
-        <w:rPr>
-          <w:sz w:val="24"/>
-          <w:szCs w:val="24"/>
-        </w:rPr>
-        <w:t>obu obliczania wyniku(zmiana wykorzystywanej</w:t>
-      </w:r>
-      <w:r>
-        <w:rPr>
-          <w:sz w:val="24"/>
-          <w:szCs w:val="24"/>
-        </w:rPr>
-        <w:t xml:space="preserve"> biblio</w:t>
-      </w:r>
-      <w:r>
-        <w:rPr>
-          <w:sz w:val="24"/>
-          <w:szCs w:val="24"/>
-        </w:rPr>
-        <w:t xml:space="preserve">teki w module kalkującym z </w:t>
-      </w:r>
-      <w:proofErr w:type="spellStart"/>
-      <w:r>
-        <w:rPr>
-          <w:sz w:val="24"/>
-          <w:szCs w:val="24"/>
-        </w:rPr>
-        <w:t>faif</w:t>
-      </w:r>
-      <w:proofErr w:type="spellEnd"/>
-      <w:r>
-        <w:rPr>
-          <w:sz w:val="24"/>
-          <w:szCs w:val="24"/>
-        </w:rPr>
-        <w:t xml:space="preserve"> na </w:t>
-      </w:r>
-      <w:proofErr w:type="spellStart"/>
-      <w:r>
-        <w:rPr>
-          <w:sz w:val="24"/>
-          <w:szCs w:val="24"/>
-        </w:rPr>
-        <w:t>Boost.Graph</w:t>
-      </w:r>
-      <w:proofErr w:type="spellEnd"/>
-      <w:r>
-        <w:rPr>
-          <w:sz w:val="24"/>
-          <w:szCs w:val="24"/>
-        </w:rPr>
-        <w:t>).</w:t>
-      </w:r>
-    </w:p>
-    <w:p>
-      <w:pPr>
-        <w:ind w:left="567"/>
+        <w:jc w:val="both"/>
+        <w:rPr>
+          <w:sz w:val="24"/>
+          <w:szCs w:val="24"/>
+        </w:rPr>
+      </w:pPr>
+      <w:r>
+        <w:rPr>
+          <w:sz w:val="24"/>
+          <w:szCs w:val="24"/>
+        </w:rPr>
+        <w:t>Anulowania</w:t>
+      </w:r>
+      <w:r>
+        <w:rPr>
+          <w:sz w:val="24"/>
+          <w:szCs w:val="24"/>
+        </w:rPr>
+        <w:t xml:space="preserve"> trwającego zadania</w:t>
+      </w:r>
+    </w:p>
+    <w:p>
+      <w:pPr>
+        <w:pStyle w:val="Akapitzlist"/>
+        <w:ind w:left="927"/>
+        <w:jc w:val="both"/>
         <w:rPr>
           <w:sz w:val="24"/>
           <w:szCs w:val="24"/>
@@ -460,6 +452,7 @@
           <w:ilvl w:val="0"/>
           <w:numId w:val="2"/>
         </w:numPr>
+        <w:jc w:val="both"/>
         <w:rPr>
           <w:b/>
           <w:sz w:val="32"/>
@@ -479,17 +472,53 @@
       <w:pPr>
         <w:pStyle w:val="Akapitzlist"/>
         <w:ind w:left="360"/>
-        <w:rPr>
-          <w:sz w:val="24"/>
-          <w:szCs w:val="24"/>
-        </w:rPr>
-      </w:pPr>
-      <w:r>
-        <w:rPr>
-          <w:sz w:val="24"/>
-          <w:szCs w:val="24"/>
-        </w:rPr>
-        <w:t xml:space="preserve">Zespołowi nie udało się uniknąć, tak powszechnego, zjawiska niedoszacowania wymaganego czasu pracy nad projektem. W założeniu stopień zaangażowania poszczególnych członków miał być jak najbardziej równomierny w czasie pracy nad </w:t>
+        <w:jc w:val="both"/>
+        <w:rPr>
+          <w:sz w:val="24"/>
+          <w:szCs w:val="24"/>
+        </w:rPr>
+      </w:pPr>
+      <w:r>
+        <w:rPr>
+          <w:sz w:val="24"/>
+          <w:szCs w:val="24"/>
+        </w:rPr>
+        <w:t xml:space="preserve">Zespołowi nie udało się uniknąć, tak powszechnego, zjawiska niedoszacowania wymaganego czasu pracy nad projektem. </w:t>
+      </w:r>
+      <w:r>
+        <w:rPr>
+          <w:sz w:val="24"/>
+          <w:szCs w:val="24"/>
+        </w:rPr>
+        <w:t>O</w:t>
+      </w:r>
+      <w:r>
+        <w:rPr>
+          <w:sz w:val="24"/>
+          <w:szCs w:val="24"/>
+        </w:rPr>
+        <w:t>kazało się, że wobec nowych komplikacji i zmian w modułach, prognozowany czas zakończenia prac był nierealny. Na szczęście przyjęty na począt</w:t>
+      </w:r>
+      <w:r>
+        <w:rPr>
+          <w:sz w:val="24"/>
+          <w:szCs w:val="24"/>
+        </w:rPr>
+        <w:t>ku zapas czasu wystarczył na uk</w:t>
+      </w:r>
+      <w:r>
+        <w:rPr>
+          <w:sz w:val="24"/>
+          <w:szCs w:val="24"/>
+        </w:rPr>
+        <w:t>ończenie prac.</w:t>
+      </w:r>
+      <w:r>
+        <w:rPr>
+          <w:sz w:val="24"/>
+          <w:szCs w:val="24"/>
+        </w:rPr>
+        <w:t xml:space="preserve"> Pomógł również </w:t>
       </w:r>
       <w:r>
         <w:rPr>
@@ -497,148 +526,96 @@
           <w:szCs w:val="24"/>
         </w:rPr>
         <w:lastRenderedPageBreak/>
-        <w:t>programem, jednak okazało się, że wobec nowych komplikacji i zmian w modułach, prognozowany czas zakończenia prac był nierealny. Na szczęście przyjęty na począt</w:t>
-      </w:r>
-      <w:r>
-        <w:rPr>
-          <w:sz w:val="24"/>
-          <w:szCs w:val="24"/>
-        </w:rPr>
-        <w:t>ku zapas czasu wystarczył na uk</w:t>
-      </w:r>
-      <w:r>
-        <w:rPr>
-          <w:sz w:val="24"/>
-          <w:szCs w:val="24"/>
-        </w:rPr>
-        <w:t>ończenie prac.</w:t>
-      </w:r>
-      <w:r>
-        <w:rPr>
-          <w:sz w:val="24"/>
-          <w:szCs w:val="24"/>
-        </w:rPr>
-        <w:t xml:space="preserve"> Pomógł również rozsądny wybór funkcjonalności realizowanych przez aplikację(część niezrealizowana przez zmianę sposobu obliczeń).</w:t>
+        <w:t>rozsądny wybór funkcjonalności realizowanych przez aplikację(część niezrealizowana przez zmianę sposobu obliczeń).</w:t>
       </w:r>
     </w:p>
     <w:p>
       <w:pPr>
         <w:pStyle w:val="Akapitzlist"/>
         <w:ind w:left="360"/>
-        <w:rPr>
-          <w:sz w:val="24"/>
-          <w:szCs w:val="24"/>
-        </w:rPr>
-      </w:pPr>
-      <w:r>
-        <w:rPr>
-          <w:sz w:val="24"/>
-          <w:szCs w:val="24"/>
-        </w:rPr>
-        <w:t xml:space="preserve">Niedogodnością okazał się również przyjęty model prowadzenia projektu, w wyniku czego terminy zakończenia kolejnych etapów pracy przesuwały się w czasie. Zastosowanie jednej z metodyk zwinnych(np. </w:t>
-      </w:r>
-      <w:proofErr w:type="spellStart"/>
-      <w:r>
-        <w:rPr>
-          <w:sz w:val="24"/>
-          <w:szCs w:val="24"/>
-        </w:rPr>
-        <w:t>scrum</w:t>
-      </w:r>
-      <w:proofErr w:type="spellEnd"/>
-      <w:r>
-        <w:rPr>
-          <w:sz w:val="24"/>
-          <w:szCs w:val="24"/>
-        </w:rPr>
-        <w:t>) usprawniłoby współpracę między członkami grupy oraz przyspieszyło realizację zadania, w szczególności w projekcie, w którym założenia były często zmieniane.</w:t>
+        <w:jc w:val="both"/>
+        <w:rPr>
+          <w:sz w:val="24"/>
+          <w:szCs w:val="24"/>
+        </w:rPr>
+      </w:pPr>
+      <w:r>
+        <w:rPr>
+          <w:sz w:val="24"/>
+          <w:szCs w:val="24"/>
+        </w:rPr>
+        <w:t xml:space="preserve">Kolejnym wyzwaniem było to, że grupa podjęła się wykonania aplikacji w technologiach, z jakimi do tej pory miała niewielką lub żadną styczność: </w:t>
+      </w:r>
+      <w:proofErr w:type="spellStart"/>
+      <w:r>
+        <w:rPr>
+          <w:sz w:val="24"/>
+          <w:szCs w:val="24"/>
+        </w:rPr>
+        <w:t>Adobe</w:t>
+      </w:r>
+      <w:proofErr w:type="spellEnd"/>
+      <w:r>
+        <w:rPr>
+          <w:sz w:val="24"/>
+          <w:szCs w:val="24"/>
+        </w:rPr>
+        <w:t xml:space="preserve"> </w:t>
+      </w:r>
+      <w:proofErr w:type="spellStart"/>
+      <w:r>
+        <w:rPr>
+          <w:sz w:val="24"/>
+          <w:szCs w:val="24"/>
+        </w:rPr>
+        <w:t>Flex</w:t>
+      </w:r>
+      <w:proofErr w:type="spellEnd"/>
+      <w:r>
+        <w:rPr>
+          <w:sz w:val="24"/>
+          <w:szCs w:val="24"/>
+        </w:rPr>
+        <w:t xml:space="preserve">, </w:t>
+      </w:r>
+      <w:proofErr w:type="spellStart"/>
+      <w:r>
+        <w:rPr>
+          <w:sz w:val="24"/>
+          <w:szCs w:val="24"/>
+        </w:rPr>
+        <w:t>python</w:t>
+      </w:r>
+      <w:proofErr w:type="spellEnd"/>
+      <w:r>
+        <w:rPr>
+          <w:sz w:val="24"/>
+          <w:szCs w:val="24"/>
+        </w:rPr>
+        <w:t xml:space="preserve">, </w:t>
+      </w:r>
+      <w:proofErr w:type="spellStart"/>
+      <w:r>
+        <w:rPr>
+          <w:sz w:val="24"/>
+          <w:szCs w:val="24"/>
+        </w:rPr>
+        <w:t>django</w:t>
+      </w:r>
+      <w:proofErr w:type="spellEnd"/>
+      <w:r>
+        <w:rPr>
+          <w:sz w:val="24"/>
+          <w:szCs w:val="24"/>
+        </w:rPr>
+        <w:t>. Spowodowało to dołożenie dodatkowego obciążenia czasowego.</w:t>
       </w:r>
     </w:p>
     <w:p>
       <w:pPr>
         <w:pStyle w:val="Akapitzlist"/>
         <w:ind w:left="360"/>
-        <w:rPr>
-          <w:sz w:val="24"/>
-          <w:szCs w:val="24"/>
-        </w:rPr>
-      </w:pPr>
-      <w:r>
-        <w:rPr>
-          <w:sz w:val="24"/>
-          <w:szCs w:val="24"/>
-        </w:rPr>
-        <w:t xml:space="preserve">Kolejnym wyzwaniem było to, że grupa podjęła się wykonania aplikacji w technologiach, z jakimi do tej pory miała niewielką lub żadną styczność: </w:t>
-      </w:r>
-      <w:proofErr w:type="spellStart"/>
-      <w:r>
-        <w:rPr>
-          <w:sz w:val="24"/>
-          <w:szCs w:val="24"/>
-        </w:rPr>
-        <w:t>Adobe</w:t>
-      </w:r>
-      <w:proofErr w:type="spellEnd"/>
-      <w:r>
-        <w:rPr>
-          <w:sz w:val="24"/>
-          <w:szCs w:val="24"/>
-        </w:rPr>
-        <w:t xml:space="preserve"> </w:t>
-      </w:r>
-      <w:proofErr w:type="spellStart"/>
-      <w:r>
-        <w:rPr>
-          <w:sz w:val="24"/>
-          <w:szCs w:val="24"/>
-        </w:rPr>
-        <w:t>Flex</w:t>
-      </w:r>
-      <w:proofErr w:type="spellEnd"/>
-      <w:r>
-        <w:rPr>
-          <w:sz w:val="24"/>
-          <w:szCs w:val="24"/>
-        </w:rPr>
-        <w:t xml:space="preserve">, </w:t>
-      </w:r>
-      <w:proofErr w:type="spellStart"/>
-      <w:r>
-        <w:rPr>
-          <w:sz w:val="24"/>
-          <w:szCs w:val="24"/>
-        </w:rPr>
-        <w:t>python</w:t>
-      </w:r>
-      <w:proofErr w:type="spellEnd"/>
-      <w:r>
-        <w:rPr>
-          <w:sz w:val="24"/>
-          <w:szCs w:val="24"/>
-        </w:rPr>
-        <w:t xml:space="preserve">, </w:t>
-      </w:r>
-      <w:proofErr w:type="spellStart"/>
-      <w:r>
-        <w:rPr>
-          <w:sz w:val="24"/>
-          <w:szCs w:val="24"/>
-        </w:rPr>
-        <w:t>django</w:t>
-      </w:r>
-      <w:proofErr w:type="spellEnd"/>
-      <w:r>
-        <w:rPr>
-          <w:sz w:val="24"/>
-          <w:szCs w:val="24"/>
-        </w:rPr>
-        <w:t>. Spowodowało to dołożenie dodatkowego obciążenia czasowego.</w:t>
-      </w:r>
-    </w:p>
-    <w:p>
-      <w:pPr>
-        <w:pStyle w:val="Akapitzlist"/>
-        <w:ind w:left="360"/>
+        <w:jc w:val="both"/>
         <w:rPr>
           <w:sz w:val="24"/>
           <w:szCs w:val="24"/>
@@ -652,6 +629,7 @@
           <w:ilvl w:val="0"/>
           <w:numId w:val="2"/>
         </w:numPr>
+        <w:jc w:val="both"/>
         <w:rPr>
           <w:b/>
           <w:sz w:val="32"/>
@@ -674,6 +652,7 @@
           <w:ilvl w:val="0"/>
           <w:numId w:val="10"/>
         </w:numPr>
+        <w:jc w:val="both"/>
         <w:rPr>
           <w:b/>
           <w:sz w:val="28"/>
@@ -693,6 +672,7 @@
       <w:pPr>
         <w:pStyle w:val="Akapitzlist"/>
         <w:ind w:left="360"/>
+        <w:jc w:val="both"/>
         <w:rPr>
           <w:sz w:val="24"/>
           <w:szCs w:val="24"/>
@@ -710,6 +690,7 @@
       <w:pPr>
         <w:pStyle w:val="Akapitzlist"/>
         <w:ind w:left="360"/>
+        <w:jc w:val="both"/>
         <w:rPr>
           <w:sz w:val="24"/>
           <w:szCs w:val="24"/>
@@ -730,6 +711,7 @@
           <w:ilvl w:val="0"/>
           <w:numId w:val="9"/>
         </w:numPr>
+        <w:jc w:val="both"/>
         <w:rPr>
           <w:sz w:val="24"/>
           <w:szCs w:val="24"/>
@@ -759,6 +741,7 @@
           <w:ilvl w:val="0"/>
           <w:numId w:val="9"/>
         </w:numPr>
+        <w:jc w:val="both"/>
         <w:rPr>
           <w:sz w:val="24"/>
           <w:szCs w:val="24"/>
@@ -779,6 +762,7 @@
           <w:ilvl w:val="0"/>
           <w:numId w:val="9"/>
         </w:numPr>
+        <w:jc w:val="both"/>
         <w:rPr>
           <w:sz w:val="24"/>
           <w:szCs w:val="24"/>
@@ -820,6 +804,7 @@
     <w:p>
       <w:pPr>
         <w:ind w:left="426"/>
+        <w:jc w:val="center"/>
         <w:rPr>
           <w:sz w:val="24"/>
           <w:szCs w:val="24"/>
@@ -878,6 +863,7 @@
     </w:p>
     <w:p>
       <w:pPr>
+        <w:jc w:val="both"/>
         <w:rPr>
           <w:sz w:val="28"/>
           <w:szCs w:val="28"/>
@@ -890,6 +876,42 @@
         </w:rPr>
         <w:t>Rys. 1 Podział aplikacji na moduły.</w:t>
       </w:r>
+    </w:p>
+    <w:p>
+      <w:pPr>
+        <w:jc w:val="both"/>
+        <w:rPr>
+          <w:sz w:val="28"/>
+          <w:szCs w:val="28"/>
+        </w:rPr>
+      </w:pPr>
+    </w:p>
+    <w:p>
+      <w:pPr>
+        <w:jc w:val="both"/>
+        <w:rPr>
+          <w:sz w:val="28"/>
+          <w:szCs w:val="28"/>
+        </w:rPr>
+      </w:pPr>
+    </w:p>
+    <w:p>
+      <w:pPr>
+        <w:jc w:val="both"/>
+        <w:rPr>
+          <w:sz w:val="28"/>
+          <w:szCs w:val="28"/>
+        </w:rPr>
+      </w:pPr>
+    </w:p>
+    <w:p>
+      <w:pPr>
+        <w:jc w:val="both"/>
+        <w:rPr>
+          <w:sz w:val="28"/>
+          <w:szCs w:val="28"/>
+        </w:rPr>
+      </w:pPr>
     </w:p>
     <w:p>
       <w:pPr>
@@ -898,6 +920,7 @@
           <w:ilvl w:val="0"/>
           <w:numId w:val="10"/>
         </w:numPr>
+        <w:jc w:val="both"/>
         <w:rPr>
           <w:b/>
           <w:sz w:val="28"/>
@@ -934,6 +957,7 @@
     </w:p>
     <w:p>
       <w:pPr>
+        <w:jc w:val="both"/>
         <w:rPr>
           <w:sz w:val="28"/>
           <w:szCs w:val="28"/>
@@ -985,6 +1009,8 @@
     </w:p>
     <w:p>
       <w:pPr>
+        <w:jc w:val="both"/>
+        <w:outlineLvl w:val="0"/>
         <w:rPr>
           <w:sz w:val="28"/>
           <w:szCs w:val="28"/>
@@ -1016,6 +1042,7 @@
     </w:p>
     <w:p>
       <w:pPr>
+        <w:jc w:val="both"/>
         <w:rPr>
           <w:sz w:val="28"/>
           <w:szCs w:val="28"/>
@@ -1029,6 +1056,7 @@
           <w:ilvl w:val="0"/>
           <w:numId w:val="2"/>
         </w:numPr>
+        <w:jc w:val="both"/>
         <w:rPr>
           <w:b/>
           <w:sz w:val="32"/>
@@ -1069,6 +1097,7 @@
           <w:ilvl w:val="0"/>
           <w:numId w:val="11"/>
         </w:numPr>
+        <w:jc w:val="both"/>
         <w:rPr>
           <w:sz w:val="24"/>
           <w:szCs w:val="24"/>
@@ -1098,6 +1127,7 @@
           <w:ilvl w:val="0"/>
           <w:numId w:val="11"/>
         </w:numPr>
+        <w:jc w:val="both"/>
         <w:rPr>
           <w:sz w:val="24"/>
           <w:szCs w:val="24"/>
@@ -1136,6 +1166,7 @@
           <w:ilvl w:val="0"/>
           <w:numId w:val="11"/>
         </w:numPr>
+        <w:jc w:val="both"/>
         <w:rPr>
           <w:sz w:val="24"/>
           <w:szCs w:val="24"/>
@@ -1190,6 +1221,7 @@
           <w:ilvl w:val="0"/>
           <w:numId w:val="11"/>
         </w:numPr>
+        <w:jc w:val="both"/>
         <w:rPr>
           <w:sz w:val="24"/>
           <w:szCs w:val="24"/>
@@ -1226,6 +1258,7 @@
           <w:ilvl w:val="0"/>
           <w:numId w:val="11"/>
         </w:numPr>
+        <w:jc w:val="both"/>
         <w:rPr>
           <w:sz w:val="24"/>
           <w:szCs w:val="24"/>
@@ -1255,6 +1288,7 @@
           <w:ilvl w:val="0"/>
           <w:numId w:val="11"/>
         </w:numPr>
+        <w:jc w:val="both"/>
         <w:rPr>
           <w:sz w:val="24"/>
           <w:szCs w:val="24"/>
@@ -1308,6 +1342,7 @@
     <w:p>
       <w:pPr>
         <w:ind w:left="142"/>
+        <w:jc w:val="both"/>
         <w:rPr>
           <w:sz w:val="24"/>
           <w:szCs w:val="24"/>
@@ -1388,6 +1423,17 @@
     <w:p>
       <w:pPr>
         <w:ind w:left="142"/>
+        <w:jc w:val="both"/>
+        <w:rPr>
+          <w:sz w:val="24"/>
+          <w:szCs w:val="24"/>
+        </w:rPr>
+      </w:pPr>
+    </w:p>
+    <w:p>
+      <w:pPr>
+        <w:ind w:left="142"/>
+        <w:jc w:val="both"/>
         <w:rPr>
           <w:sz w:val="24"/>
           <w:szCs w:val="24"/>
@@ -1401,6 +1447,7 @@
           <w:ilvl w:val="0"/>
           <w:numId w:val="2"/>
         </w:numPr>
+        <w:jc w:val="both"/>
         <w:rPr>
           <w:b/>
           <w:sz w:val="32"/>
@@ -1413,6 +1460,7 @@
           <w:sz w:val="32"/>
           <w:szCs w:val="32"/>
         </w:rPr>
+        <w:lastRenderedPageBreak/>
         <w:t>Użyte wzorce projektowe.</w:t>
       </w:r>
     </w:p>
@@ -1420,17 +1468,17 @@
       <w:pPr>
         <w:pStyle w:val="Akapitzlist"/>
         <w:ind w:left="360"/>
-        <w:rPr>
-          <w:sz w:val="24"/>
-          <w:szCs w:val="24"/>
-        </w:rPr>
-      </w:pPr>
-      <w:r>
-        <w:rPr>
-          <w:sz w:val="24"/>
-          <w:szCs w:val="24"/>
-        </w:rPr>
-        <w:lastRenderedPageBreak/>
+        <w:jc w:val="both"/>
+        <w:rPr>
+          <w:sz w:val="24"/>
+          <w:szCs w:val="24"/>
+        </w:rPr>
+      </w:pPr>
+      <w:r>
+        <w:rPr>
+          <w:sz w:val="24"/>
+          <w:szCs w:val="24"/>
+        </w:rPr>
         <w:t>Architektura projektowanego systemu okazała się na tyle prosta, że założenie polegające na zastosowaniu jak największej ilości wzorców projektowych okazało się zbyteczne, ponieważ postanowiono nie używać ich „na siłę, gdzie się tylko da”</w:t>
       </w:r>
       <w:r>
@@ -1445,6 +1493,7 @@
       <w:pPr>
         <w:pStyle w:val="Akapitzlist"/>
         <w:ind w:left="360"/>
+        <w:jc w:val="both"/>
         <w:rPr>
           <w:sz w:val="24"/>
           <w:szCs w:val="24"/>
@@ -1465,6 +1514,7 @@
           <w:ilvl w:val="0"/>
           <w:numId w:val="12"/>
         </w:numPr>
+        <w:jc w:val="both"/>
         <w:rPr>
           <w:sz w:val="24"/>
           <w:szCs w:val="24"/>
@@ -1494,6 +1544,7 @@
           <w:ilvl w:val="0"/>
           <w:numId w:val="12"/>
         </w:numPr>
+        <w:jc w:val="both"/>
         <w:rPr>
           <w:sz w:val="24"/>
           <w:szCs w:val="24"/>
@@ -1564,6 +1615,7 @@
           <w:ilvl w:val="0"/>
           <w:numId w:val="12"/>
         </w:numPr>
+        <w:jc w:val="both"/>
         <w:rPr>
           <w:sz w:val="24"/>
           <w:szCs w:val="24"/>
@@ -1582,7 +1634,28 @@
           <w:sz w:val="24"/>
           <w:szCs w:val="24"/>
         </w:rPr>
-        <w:t>boost::bind</w:t>
+        <w:t>B</w:t>
+      </w:r>
+      <w:r>
+        <w:rPr>
+          <w:sz w:val="24"/>
+          <w:szCs w:val="24"/>
+        </w:rPr>
+        <w:t>oost</w:t>
+      </w:r>
+      <w:r>
+        <w:rPr>
+          <w:sz w:val="24"/>
+          <w:szCs w:val="24"/>
+        </w:rPr>
+        <w:t>.B</w:t>
+      </w:r>
+      <w:r>
+        <w:rPr>
+          <w:sz w:val="24"/>
+          <w:szCs w:val="24"/>
+        </w:rPr>
+        <w:t>ind</w:t>
       </w:r>
       <w:proofErr w:type="spellEnd"/>
     </w:p>
@@ -1590,6 +1663,7 @@
       <w:pPr>
         <w:pStyle w:val="Akapitzlist"/>
         <w:ind w:left="786"/>
+        <w:jc w:val="both"/>
         <w:rPr>
           <w:sz w:val="24"/>
           <w:szCs w:val="24"/>
@@ -1603,6 +1677,7 @@
           <w:ilvl w:val="0"/>
           <w:numId w:val="2"/>
         </w:numPr>
+        <w:jc w:val="both"/>
         <w:rPr>
           <w:b/>
           <w:sz w:val="32"/>
@@ -1625,6 +1700,7 @@
           <w:ilvl w:val="0"/>
           <w:numId w:val="13"/>
         </w:numPr>
+        <w:jc w:val="both"/>
         <w:rPr>
           <w:b/>
           <w:sz w:val="28"/>
@@ -1644,6 +1720,7 @@
       <w:pPr>
         <w:pStyle w:val="Akapitzlist"/>
         <w:ind w:left="360"/>
+        <w:jc w:val="both"/>
         <w:rPr>
           <w:sz w:val="24"/>
           <w:szCs w:val="24"/>
@@ -1805,17 +1882,32 @@
       <w:pPr>
         <w:pStyle w:val="Akapitzlist"/>
         <w:ind w:left="360"/>
-        <w:rPr>
-          <w:sz w:val="24"/>
-          <w:szCs w:val="24"/>
-        </w:rPr>
-      </w:pPr>
-      <w:r>
-        <w:rPr>
-          <w:sz w:val="24"/>
-          <w:szCs w:val="24"/>
-        </w:rPr>
-        <w:t>Uruchomienie testów modułu Server wymaga wpisania w konsoli z poziomu katalogu Server polecenia: „</w:t>
+        <w:jc w:val="both"/>
+        <w:rPr>
+          <w:sz w:val="24"/>
+          <w:szCs w:val="24"/>
+        </w:rPr>
+      </w:pPr>
+      <w:r>
+        <w:rPr>
+          <w:sz w:val="24"/>
+          <w:szCs w:val="24"/>
+        </w:rPr>
+        <w:t>Uruchomienie testów modułu Server wymaga wpisania w konsoli z poziomu katalogu Server</w:t>
+      </w:r>
+      <w:r>
+        <w:rPr>
+          <w:sz w:val="24"/>
+          <w:szCs w:val="24"/>
+        </w:rPr>
+        <w:t>/config</w:t>
+      </w:r>
+      <w:r>
+        <w:rPr>
+          <w:sz w:val="24"/>
+          <w:szCs w:val="24"/>
+        </w:rPr>
+        <w:t xml:space="preserve"> polecenia: „</w:t>
       </w:r>
       <w:proofErr w:type="spellStart"/>
       <w:r>
@@ -1863,15 +1955,22 @@
           <w:sz w:val="24"/>
           <w:szCs w:val="24"/>
         </w:rPr>
-        <w:t xml:space="preserve"> przez wpisanie w konsoli z poziomu katalogu głównego projektu polecenia: „./</w:t>
-      </w:r>
-      <w:proofErr w:type="spellStart"/>
-      <w:r>
-        <w:rPr>
-          <w:sz w:val="24"/>
-          <w:szCs w:val="24"/>
-        </w:rPr>
-        <w:t>testCpp</w:t>
+        <w:t xml:space="preserve"> przez wpisanie w konsoli z poziomu katalogu głów</w:t>
+      </w:r>
+      <w:r>
+        <w:rPr>
+          <w:sz w:val="24"/>
+          <w:szCs w:val="24"/>
+        </w:rPr>
+        <w:t>nego projektu polecenia: „./</w:t>
+      </w:r>
+      <w:proofErr w:type="spellStart"/>
+      <w:r>
+        <w:rPr>
+          <w:sz w:val="24"/>
+          <w:szCs w:val="24"/>
+        </w:rPr>
+        <w:t>calc-test</w:t>
       </w:r>
       <w:proofErr w:type="spellEnd"/>
       <w:r>
@@ -1900,7 +1999,21 @@
           <w:sz w:val="24"/>
           <w:szCs w:val="24"/>
         </w:rPr>
-        <w:t xml:space="preserve">i „testCpp.exe” dla </w:t>
+        <w:t>i „</w:t>
+      </w:r>
+      <w:r>
+        <w:rPr>
+          <w:sz w:val="24"/>
+          <w:szCs w:val="24"/>
+        </w:rPr>
+        <w:t>calc-test</w:t>
+      </w:r>
+      <w:r>
+        <w:rPr>
+          <w:sz w:val="24"/>
+          <w:szCs w:val="24"/>
+        </w:rPr>
+        <w:t xml:space="preserve">.exe” dla </w:t>
       </w:r>
       <w:proofErr w:type="spellStart"/>
       <w:r>
@@ -1926,6 +2039,7 @@
           <w:ilvl w:val="0"/>
           <w:numId w:val="13"/>
         </w:numPr>
+        <w:jc w:val="both"/>
         <w:rPr>
           <w:b/>
           <w:sz w:val="28"/>
@@ -1961,6 +2075,7 @@
       <w:pPr>
         <w:pStyle w:val="Akapitzlist"/>
         <w:ind w:left="360"/>
+        <w:jc w:val="both"/>
         <w:rPr>
           <w:sz w:val="24"/>
           <w:szCs w:val="24"/>
@@ -2022,6 +2137,7 @@
       <w:pPr>
         <w:pStyle w:val="Akapitzlist"/>
         <w:ind w:left="360"/>
+        <w:jc w:val="both"/>
         <w:rPr>
           <w:sz w:val="24"/>
           <w:szCs w:val="24"/>
@@ -2035,6 +2151,7 @@
           <w:ilvl w:val="0"/>
           <w:numId w:val="2"/>
         </w:numPr>
+        <w:jc w:val="both"/>
         <w:rPr>
           <w:b/>
           <w:sz w:val="32"/>
@@ -2054,6 +2171,7 @@
       <w:pPr>
         <w:pStyle w:val="Akapitzlist"/>
         <w:ind w:left="360"/>
+        <w:jc w:val="both"/>
         <w:rPr>
           <w:sz w:val="24"/>
           <w:szCs w:val="24"/>
@@ -2103,6 +2221,7 @@
       <w:pPr>
         <w:pStyle w:val="Akapitzlist"/>
         <w:ind w:left="360"/>
+        <w:jc w:val="both"/>
         <w:rPr>
           <w:sz w:val="24"/>
           <w:szCs w:val="24"/>
@@ -2123,6 +2242,7 @@
           <w:ilvl w:val="0"/>
           <w:numId w:val="14"/>
         </w:numPr>
+        <w:jc w:val="both"/>
         <w:rPr>
           <w:sz w:val="24"/>
           <w:szCs w:val="24"/>
@@ -2143,6 +2263,7 @@
           <w:ilvl w:val="0"/>
           <w:numId w:val="14"/>
         </w:numPr>
+        <w:jc w:val="both"/>
         <w:rPr>
           <w:sz w:val="24"/>
           <w:szCs w:val="24"/>
@@ -2195,6 +2316,7 @@
           <w:ilvl w:val="0"/>
           <w:numId w:val="14"/>
         </w:numPr>
+        <w:jc w:val="both"/>
         <w:rPr>
           <w:sz w:val="24"/>
           <w:szCs w:val="24"/>
@@ -2221,7 +2343,21 @@
           <w:sz w:val="24"/>
           <w:szCs w:val="24"/>
         </w:rPr>
-        <w:t xml:space="preserve"> test=1” – uruchomienie testów(oczywiście ten krok nie jest niezbędny).</w:t>
+        <w:t xml:space="preserve"> test</w:t>
+      </w:r>
+      <w:r>
+        <w:rPr>
+          <w:sz w:val="24"/>
+          <w:szCs w:val="24"/>
+        </w:rPr>
+        <w:t>s</w:t>
+      </w:r>
+      <w:r>
+        <w:rPr>
+          <w:sz w:val="24"/>
+          <w:szCs w:val="24"/>
+        </w:rPr>
+        <w:t>=1” – uruchomienie testów(oczywiście ten krok nie jest niezbędny).</w:t>
       </w:r>
     </w:p>
     <w:p>
@@ -2231,6 +2367,28 @@
           <w:ilvl w:val="0"/>
           <w:numId w:val="14"/>
         </w:numPr>
+        <w:jc w:val="both"/>
+        <w:rPr>
+          <w:sz w:val="24"/>
+          <w:szCs w:val="24"/>
+        </w:rPr>
+      </w:pPr>
+      <w:r>
+        <w:rPr>
+          <w:sz w:val="24"/>
+          <w:szCs w:val="24"/>
+        </w:rPr>
+        <w:t>Wpisać polecenie „sons syncdb=1” – utworzenie bazy danych</w:t>
+      </w:r>
+    </w:p>
+    <w:p>
+      <w:pPr>
+        <w:pStyle w:val="Akapitzlist"/>
+        <w:numPr>
+          <w:ilvl w:val="0"/>
+          <w:numId w:val="14"/>
+        </w:numPr>
+        <w:jc w:val="both"/>
         <w:rPr>
           <w:sz w:val="24"/>
           <w:szCs w:val="24"/>
@@ -2264,6 +2422,29 @@
       <w:pPr>
         <w:pStyle w:val="Akapitzlist"/>
         <w:ind w:left="1080"/>
+        <w:jc w:val="both"/>
+        <w:rPr>
+          <w:sz w:val="24"/>
+          <w:szCs w:val="24"/>
+        </w:rPr>
+      </w:pPr>
+    </w:p>
+    <w:p>
+      <w:pPr>
+        <w:pStyle w:val="Akapitzlist"/>
+        <w:ind w:left="1080"/>
+        <w:jc w:val="both"/>
+        <w:rPr>
+          <w:sz w:val="24"/>
+          <w:szCs w:val="24"/>
+        </w:rPr>
+      </w:pPr>
+    </w:p>
+    <w:p>
+      <w:pPr>
+        <w:pStyle w:val="Akapitzlist"/>
+        <w:ind w:left="1080"/>
+        <w:jc w:val="both"/>
         <w:rPr>
           <w:sz w:val="24"/>
           <w:szCs w:val="24"/>
@@ -2277,6 +2458,7 @@
           <w:ilvl w:val="0"/>
           <w:numId w:val="2"/>
         </w:numPr>
+        <w:jc w:val="both"/>
         <w:rPr>
           <w:b/>
           <w:sz w:val="28"/>
@@ -2296,6 +2478,7 @@
       <w:pPr>
         <w:pStyle w:val="Akapitzlist"/>
         <w:ind w:left="360"/>
+        <w:jc w:val="both"/>
         <w:rPr>
           <w:sz w:val="24"/>
           <w:szCs w:val="24"/>
@@ -2341,17 +2524,17 @@
       <w:pPr>
         <w:pStyle w:val="Akapitzlist"/>
         <w:ind w:left="360"/>
-        <w:rPr>
-          <w:sz w:val="24"/>
-          <w:szCs w:val="24"/>
-        </w:rPr>
-      </w:pPr>
-      <w:r>
-        <w:rPr>
-          <w:sz w:val="24"/>
-          <w:szCs w:val="24"/>
-        </w:rPr>
-        <w:lastRenderedPageBreak/>
+        <w:jc w:val="both"/>
+        <w:rPr>
+          <w:sz w:val="24"/>
+          <w:szCs w:val="24"/>
+        </w:rPr>
+      </w:pPr>
+      <w:r>
+        <w:rPr>
+          <w:sz w:val="24"/>
+          <w:szCs w:val="24"/>
+        </w:rPr>
         <w:t>Pozostałe wymagania:</w:t>
       </w:r>
     </w:p>
@@ -2362,6 +2545,7 @@
           <w:ilvl w:val="0"/>
           <w:numId w:val="15"/>
         </w:numPr>
+        <w:jc w:val="both"/>
         <w:rPr>
           <w:sz w:val="24"/>
           <w:szCs w:val="24"/>
@@ -2389,6 +2573,7 @@
           <w:ilvl w:val="0"/>
           <w:numId w:val="16"/>
         </w:numPr>
+        <w:jc w:val="both"/>
         <w:rPr>
           <w:sz w:val="24"/>
           <w:szCs w:val="24"/>
@@ -2439,6 +2624,7 @@
           <w:ilvl w:val="0"/>
           <w:numId w:val="16"/>
         </w:numPr>
+        <w:jc w:val="both"/>
         <w:rPr>
           <w:sz w:val="24"/>
           <w:szCs w:val="24"/>
@@ -2468,6 +2654,7 @@
           <w:ilvl w:val="0"/>
           <w:numId w:val="16"/>
         </w:numPr>
+        <w:jc w:val="both"/>
         <w:rPr>
           <w:sz w:val="24"/>
           <w:szCs w:val="24"/>
@@ -2497,6 +2684,7 @@
           <w:ilvl w:val="0"/>
           <w:numId w:val="15"/>
         </w:numPr>
+        <w:jc w:val="both"/>
         <w:rPr>
           <w:sz w:val="24"/>
           <w:szCs w:val="24"/>
@@ -2517,6 +2705,7 @@
           <w:ilvl w:val="0"/>
           <w:numId w:val="17"/>
         </w:numPr>
+        <w:jc w:val="both"/>
         <w:rPr>
           <w:sz w:val="24"/>
           <w:szCs w:val="24"/>
@@ -2536,7 +2725,7 @@
           <w:sz w:val="24"/>
           <w:szCs w:val="24"/>
         </w:rPr>
-        <w:t xml:space="preserve"> 1.44 lub nowsza (C++)</w:t>
+        <w:t xml:space="preserve"> 1.44</w:t>
       </w:r>
     </w:p>
     <w:p>
@@ -2546,6 +2735,7 @@
           <w:ilvl w:val="0"/>
           <w:numId w:val="17"/>
         </w:numPr>
+        <w:jc w:val="both"/>
         <w:rPr>
           <w:sz w:val="24"/>
           <w:szCs w:val="24"/>
@@ -2591,6 +2781,7 @@
           <w:ilvl w:val="0"/>
           <w:numId w:val="17"/>
         </w:numPr>
+        <w:jc w:val="both"/>
         <w:rPr>
           <w:sz w:val="24"/>
           <w:szCs w:val="24"/>
@@ -2636,6 +2827,7 @@
           <w:ilvl w:val="0"/>
           <w:numId w:val="17"/>
         </w:numPr>
+        <w:jc w:val="both"/>
         <w:rPr>
           <w:sz w:val="24"/>
           <w:szCs w:val="24"/>
@@ -2662,6 +2854,7 @@
       <w:pPr>
         <w:pStyle w:val="Akapitzlist"/>
         <w:ind w:left="927"/>
+        <w:jc w:val="both"/>
         <w:rPr>
           <w:sz w:val="24"/>
           <w:szCs w:val="24"/>
@@ -2675,6 +2868,7 @@
           <w:ilvl w:val="0"/>
           <w:numId w:val="2"/>
         </w:numPr>
+        <w:jc w:val="both"/>
         <w:rPr>
           <w:b/>
           <w:sz w:val="28"/>
@@ -2694,6 +2888,7 @@
       <w:pPr>
         <w:pStyle w:val="Akapitzlist"/>
         <w:ind w:left="360"/>
+        <w:jc w:val="both"/>
         <w:rPr>
           <w:sz w:val="24"/>
           <w:szCs w:val="24"/>
@@ -4772,6 +4967,36 @@
     <w:uiPriority w:val="99"/>
     <w:semiHidden/>
     <w:rsid w:val="004906CA"/>
+    <w:rPr>
+      <w:rFonts w:ascii="Tahoma" w:hAnsi="Tahoma" w:cs="Tahoma"/>
+      <w:sz w:val="16"/>
+      <w:szCs w:val="16"/>
+    </w:rPr>
+  </w:style>
+  <w:style w:type="paragraph" w:styleId="Plandokumentu">
+    <w:name w:val="Document Map"/>
+    <w:basedOn w:val="Normalny"/>
+    <w:link w:val="PlandokumentuZnak"/>
+    <w:uiPriority w:val="99"/>
+    <w:semiHidden/>
+    <w:unhideWhenUsed/>
+    <w:rsid w:val="00724071"/>
+    <w:pPr>
+      <w:spacing w:after="0" w:line="240" w:lineRule="auto"/>
+    </w:pPr>
+    <w:rPr>
+      <w:rFonts w:ascii="Tahoma" w:hAnsi="Tahoma" w:cs="Tahoma"/>
+      <w:sz w:val="16"/>
+      <w:szCs w:val="16"/>
+    </w:rPr>
+  </w:style>
+  <w:style w:type="character" w:customStyle="1" w:styleId="PlandokumentuZnak">
+    <w:name w:val="Plan dokumentu Znak"/>
+    <w:basedOn w:val="Domylnaczcionkaakapitu"/>
+    <w:link w:val="Plandokumentu"/>
+    <w:uiPriority w:val="99"/>
+    <w:semiHidden/>
+    <w:rsid w:val="00724071"/>
     <w:rPr>
       <w:rFonts w:ascii="Tahoma" w:hAnsi="Tahoma" w:cs="Tahoma"/>
       <w:sz w:val="16"/>
@@ -5069,7 +5294,7 @@
 </file>
 
 <file path=customXml/itemProps1.xml><?xml version="1.0" encoding="utf-8"?>
-<ds:datastoreItem xmlns:ds="http://schemas.openxmlformats.org/officeDocument/2006/customXml" ds:itemID="{CCDC5A6B-5645-4EAF-BC77-EB320B574ACB}">
+<ds:datastoreItem xmlns:ds="http://schemas.openxmlformats.org/officeDocument/2006/customXml" ds:itemID="{0D77D90D-ADFE-411A-8383-8393F65F2311}">
   <ds:schemaRefs>
     <ds:schemaRef ds:uri="http://schemas.openxmlformats.org/officeDocument/2006/bibliography"/>
   </ds:schemaRefs>

</xml_diff>